<commit_message>
Edit caractéristiques emploi du temps
</commit_message>
<xml_diff>
--- a/Documents/Sprint 1/Caractéristiques d'un emploi du temps.docx
+++ b/Documents/Sprint 1/Caractéristiques d'un emploi du temps.docx
@@ -4,7 +4,15 @@
   <w:body>
     <w:p/>
     <w:p>
-      <w:r>
+      <w:pPr>
+        <w:rPr>
+          <w:b/>
+        </w:rPr>
+      </w:pPr>
+      <w:r>
+        <w:rPr>
+          <w:b/>
+        </w:rPr>
         <w:t xml:space="preserve">Secrétaire : </w:t>
       </w:r>
     </w:p>
@@ -17,6 +25,18 @@
         </w:numPr>
       </w:pPr>
       <w:r>
+        <w:t>Filière</w:t>
+      </w:r>
+    </w:p>
+    <w:p>
+      <w:pPr>
+        <w:pStyle w:val="Paragraphedeliste"/>
+        <w:numPr>
+          <w:ilvl w:val="1"/>
+          <w:numId w:val="5"/>
+        </w:numPr>
+      </w:pPr>
+      <w:r>
         <w:t>UE</w:t>
       </w:r>
       <w:r>
@@ -27,12 +47,144 @@
       <w:pPr>
         <w:pStyle w:val="Paragraphedeliste"/>
         <w:numPr>
+          <w:ilvl w:val="2"/>
+          <w:numId w:val="5"/>
+        </w:numPr>
+      </w:pPr>
+      <w:r>
+        <w:t xml:space="preserve">Nom </w:t>
+      </w:r>
+    </w:p>
+    <w:p>
+      <w:pPr>
+        <w:pStyle w:val="Paragraphedeliste"/>
+        <w:numPr>
+          <w:ilvl w:val="2"/>
+          <w:numId w:val="5"/>
+        </w:numPr>
+      </w:pPr>
+      <w:r>
+        <w:t>Enseigné par un ou plusieurs enseignants</w:t>
+      </w:r>
+    </w:p>
+    <w:p>
+      <w:pPr>
+        <w:pStyle w:val="Paragraphedeliste"/>
+        <w:numPr>
+          <w:ilvl w:val="3"/>
+          <w:numId w:val="5"/>
+        </w:numPr>
+      </w:pPr>
+      <w:r>
+        <w:t>Enseigne en CM / TD / TP</w:t>
+      </w:r>
+    </w:p>
+    <w:p>
+      <w:pPr>
+        <w:pStyle w:val="Paragraphedeliste"/>
+        <w:numPr>
+          <w:ilvl w:val="3"/>
+          <w:numId w:val="5"/>
+        </w:numPr>
+      </w:pPr>
+      <w:r>
+        <w:t>N</w:t>
+      </w:r>
+      <w:r>
+        <w:t>om</w:t>
+      </w:r>
+      <w:r>
+        <w:t>br</w:t>
+      </w:r>
+      <w:r>
+        <w:t>e</w:t>
+      </w:r>
+      <w:r>
+        <w:t xml:space="preserve"> d’heures</w:t>
+      </w:r>
+    </w:p>
+    <w:p>
+      <w:pPr>
+        <w:pStyle w:val="Paragraphedeliste"/>
+        <w:numPr>
+          <w:ilvl w:val="2"/>
+          <w:numId w:val="5"/>
+        </w:numPr>
+      </w:pPr>
+      <w:r>
+        <w:t>Nombre d’heures par semestre</w:t>
+      </w:r>
+    </w:p>
+    <w:p>
+      <w:pPr>
+        <w:pStyle w:val="Paragraphedeliste"/>
+        <w:numPr>
+          <w:ilvl w:val="3"/>
+          <w:numId w:val="5"/>
+        </w:numPr>
+      </w:pPr>
+      <w:r>
+        <w:t xml:space="preserve">Nombre d’heures de CM </w:t>
+      </w:r>
+    </w:p>
+    <w:p>
+      <w:pPr>
+        <w:pStyle w:val="Paragraphedeliste"/>
+        <w:numPr>
+          <w:ilvl w:val="3"/>
+          <w:numId w:val="5"/>
+        </w:numPr>
+      </w:pPr>
+      <w:r>
+        <w:t xml:space="preserve">Nombre d’heures de TD </w:t>
+      </w:r>
+    </w:p>
+    <w:p>
+      <w:pPr>
+        <w:pStyle w:val="Paragraphedeliste"/>
+        <w:numPr>
+          <w:ilvl w:val="3"/>
+          <w:numId w:val="5"/>
+        </w:numPr>
+      </w:pPr>
+      <w:r>
+        <w:t>Nombre d’heures de TP</w:t>
+      </w:r>
+    </w:p>
+    <w:p>
+      <w:pPr>
+        <w:pStyle w:val="Paragraphedeliste"/>
+        <w:numPr>
+          <w:ilvl w:val="2"/>
+          <w:numId w:val="5"/>
+        </w:numPr>
+      </w:pPr>
+      <w:r>
+        <w:t>Priorité de certains cours</w:t>
+      </w:r>
+    </w:p>
+    <w:p>
+      <w:pPr>
+        <w:pStyle w:val="Paragraphedeliste"/>
+        <w:numPr>
+          <w:ilvl w:val="0"/>
+          <w:numId w:val="5"/>
+        </w:numPr>
+      </w:pPr>
+      <w:r>
+        <w:t xml:space="preserve">Enseignant </w:t>
+      </w:r>
+    </w:p>
+    <w:p>
+      <w:pPr>
+        <w:pStyle w:val="Paragraphedeliste"/>
+        <w:numPr>
           <w:ilvl w:val="1"/>
           <w:numId w:val="5"/>
         </w:numPr>
       </w:pPr>
       <w:r>
-        <w:t xml:space="preserve">Filière </w:t>
+        <w:t xml:space="preserve">Assigné à tel cours </w:t>
       </w:r>
     </w:p>
     <w:p>
@@ -44,124 +196,21 @@
         </w:numPr>
       </w:pPr>
       <w:r>
-        <w:t xml:space="preserve">Nom </w:t>
-      </w:r>
-    </w:p>
-    <w:p>
-      <w:pPr>
-        <w:pStyle w:val="Paragraphedeliste"/>
-        <w:numPr>
-          <w:ilvl w:val="1"/>
-          <w:numId w:val="5"/>
-        </w:numPr>
-      </w:pPr>
-      <w:r>
-        <w:t>Enseigné par un ou plusieurs enseignants</w:t>
-      </w:r>
-    </w:p>
-    <w:p>
-      <w:pPr>
-        <w:pStyle w:val="Paragraphedeliste"/>
-        <w:numPr>
-          <w:ilvl w:val="2"/>
-          <w:numId w:val="5"/>
-        </w:numPr>
-      </w:pPr>
-      <w:r>
-        <w:t>Enseigne en CM / TD / TP</w:t>
-      </w:r>
-    </w:p>
-    <w:p>
-      <w:pPr>
-        <w:pStyle w:val="Paragraphedeliste"/>
-        <w:numPr>
-          <w:ilvl w:val="2"/>
-          <w:numId w:val="5"/>
-        </w:numPr>
-      </w:pPr>
-      <w:r>
-        <w:t>N</w:t>
-      </w:r>
-      <w:r>
-        <w:t>om</w:t>
-      </w:r>
-      <w:r>
-        <w:t>br</w:t>
-      </w:r>
-      <w:r>
-        <w:t>e</w:t>
-      </w:r>
-      <w:r>
-        <w:t xml:space="preserve"> d’h</w:t>
+        <w:t>Nombre d’heures par semaine</w:t>
       </w:r>
       <w:bookmarkStart w:id="0" w:name="_GoBack"/>
       <w:bookmarkEnd w:id="0"/>
-      <w:r>
-        <w:t>eures</w:t>
-      </w:r>
-    </w:p>
-    <w:p>
-      <w:pPr>
-        <w:pStyle w:val="Paragraphedeliste"/>
-        <w:numPr>
-          <w:ilvl w:val="1"/>
-          <w:numId w:val="5"/>
-        </w:numPr>
-      </w:pPr>
-      <w:r>
-        <w:t>Nombre d’heures par semestre</w:t>
-      </w:r>
-    </w:p>
-    <w:p>
-      <w:pPr>
-        <w:pStyle w:val="Paragraphedeliste"/>
-        <w:numPr>
-          <w:ilvl w:val="2"/>
-          <w:numId w:val="5"/>
-        </w:numPr>
-      </w:pPr>
-      <w:r>
-        <w:t xml:space="preserve">Nombre d’heures de CM </w:t>
-      </w:r>
-    </w:p>
-    <w:p>
-      <w:pPr>
-        <w:pStyle w:val="Paragraphedeliste"/>
-        <w:numPr>
-          <w:ilvl w:val="2"/>
-          <w:numId w:val="5"/>
-        </w:numPr>
-      </w:pPr>
-      <w:r>
-        <w:t xml:space="preserve">Nombre d’heures de TD </w:t>
-      </w:r>
-    </w:p>
-    <w:p>
-      <w:pPr>
-        <w:pStyle w:val="Paragraphedeliste"/>
-        <w:numPr>
-          <w:ilvl w:val="2"/>
-          <w:numId w:val="5"/>
-        </w:numPr>
-      </w:pPr>
-      <w:r>
-        <w:t>Nombre d’heures de TP</w:t>
-      </w:r>
-    </w:p>
-    <w:p>
-      <w:pPr>
-        <w:pStyle w:val="Paragraphedeliste"/>
-        <w:numPr>
-          <w:ilvl w:val="1"/>
-          <w:numId w:val="5"/>
-        </w:numPr>
-      </w:pPr>
-      <w:r>
-        <w:t>Priorité de certains cours</w:t>
-      </w:r>
-    </w:p>
-    <w:p>
-      <w:r>
+    </w:p>
+    <w:p>
+      <w:pPr>
+        <w:rPr>
+          <w:b/>
+        </w:rPr>
+      </w:pPr>
+      <w:r>
+        <w:rPr>
+          <w:b/>
+        </w:rPr>
         <w:t xml:space="preserve">Scolarité : </w:t>
       </w:r>
     </w:p>
@@ -186,6 +235,18 @@
         </w:numPr>
       </w:pPr>
       <w:r>
+        <w:t>Début et fin du semestre</w:t>
+      </w:r>
+    </w:p>
+    <w:p>
+      <w:pPr>
+        <w:pStyle w:val="Paragraphedeliste"/>
+        <w:numPr>
+          <w:ilvl w:val="0"/>
+          <w:numId w:val="5"/>
+        </w:numPr>
+      </w:pPr>
+      <w:r>
         <w:t xml:space="preserve">Semaine d’examen ou non si contrôle continu </w:t>
       </w:r>
     </w:p>
@@ -224,17 +285,43 @@
         <w:t>Vacances</w:t>
       </w:r>
     </w:p>
+    <w:p>
+      <w:pPr>
+        <w:pStyle w:val="Paragraphedeliste"/>
+        <w:numPr>
+          <w:ilvl w:val="0"/>
+          <w:numId w:val="5"/>
+        </w:numPr>
+      </w:pPr>
+      <w:r>
+        <w:t>Salle disponible</w:t>
+      </w:r>
+    </w:p>
     <w:p/>
     <w:p>
-      <w:r>
+      <w:pPr>
+        <w:rPr>
+          <w:b/>
+        </w:rPr>
+      </w:pPr>
+      <w:r>
+        <w:rPr>
+          <w:b/>
+        </w:rPr>
         <w:t>Opta-</w:t>
       </w:r>
       <w:proofErr w:type="spellStart"/>
       <w:r>
+        <w:rPr>
+          <w:b/>
+        </w:rPr>
         <w:t>Planneur</w:t>
       </w:r>
       <w:proofErr w:type="spellEnd"/>
       <w:r>
+        <w:rPr>
+          <w:b/>
+        </w:rPr>
         <w:t xml:space="preserve"> : </w:t>
       </w:r>
     </w:p>
@@ -609,7 +696,7 @@
         <w:rFonts w:ascii="Symbol" w:hAnsi="Symbol" w:hint="default"/>
       </w:rPr>
     </w:lvl>
-    <w:lvl w:ilvl="4" w:tplc="040C0003" w:tentative="1">
+    <w:lvl w:ilvl="4" w:tplc="040C0003">
       <w:start w:val="1"/>
       <w:numFmt w:val="bullet"/>
       <w:lvlText w:val="o"/>

</xml_diff>